<commit_message>
update doc and start encoder
</commit_message>
<xml_diff>
--- a/documentation/Documentation.docx
+++ b/documentation/Documentation.docx
@@ -7229,9 +7229,7 @@
         </w:rPr>
         <w:t>Hamming Encoder</w:t>
       </w:r>
-      <w:bookmarkStart w:id="7" w:name="_GoBack"/>
       <w:bookmarkEnd w:id="6"/>
-      <w:bookmarkEnd w:id="7"/>
     </w:p>
     <w:p>
       <w:pPr>
@@ -7681,7 +7679,7 @@
                                 <w:lang w:val="en-US"/>
                               </w:rPr>
                             </w:pPr>
-                            <w:bookmarkStart w:id="8" w:name="_Ref90118604"/>
+                            <w:bookmarkStart w:id="7" w:name="_Ref90118604"/>
                             <w:r>
                               <w:rPr>
                                 <w:lang w:val="en-US"/>
@@ -7710,7 +7708,7 @@
                             <w:r>
                               <w:fldChar w:fldCharType="end"/>
                             </w:r>
-                            <w:bookmarkEnd w:id="8"/>
+                            <w:bookmarkEnd w:id="7"/>
                             <w:r>
                               <w:rPr>
                                 <w:lang w:val="en-US"/>
@@ -7761,7 +7759,7 @@
                           <w:lang w:val="en-US"/>
                         </w:rPr>
                       </w:pPr>
-                      <w:bookmarkStart w:id="9" w:name="_Ref90118604"/>
+                      <w:bookmarkStart w:id="8" w:name="_Ref90118604"/>
                       <w:r>
                         <w:rPr>
                           <w:lang w:val="en-US"/>
@@ -7790,7 +7788,7 @@
                       <w:r>
                         <w:fldChar w:fldCharType="end"/>
                       </w:r>
-                      <w:bookmarkEnd w:id="9"/>
+                      <w:bookmarkEnd w:id="8"/>
                       <w:r>
                         <w:rPr>
                           <w:lang w:val="en-US"/>
@@ -7998,7 +7996,7 @@
           <w:lang w:val="en-GB"/>
         </w:rPr>
       </w:pPr>
-      <w:bookmarkStart w:id="10" w:name="_Toc90134211"/>
+      <w:bookmarkStart w:id="9" w:name="_Toc90134211"/>
       <w:r>
         <w:rPr>
           <w:noProof/>
@@ -8547,7 +8545,7 @@
         </w:rPr>
         <w:t>Hamming Decoder</w:t>
       </w:r>
-      <w:bookmarkEnd w:id="10"/>
+      <w:bookmarkEnd w:id="9"/>
     </w:p>
     <w:p>
       <w:pPr>
@@ -9192,14 +9190,14 @@
           <w:lang w:val="en-GB"/>
         </w:rPr>
       </w:pPr>
-      <w:bookmarkStart w:id="11" w:name="_Toc90134212"/>
+      <w:bookmarkStart w:id="10" w:name="_Toc90134212"/>
       <w:r>
         <w:rPr>
           <w:lang w:val="en-GB"/>
         </w:rPr>
         <w:t>Extended Hamming Code</w:t>
       </w:r>
-      <w:bookmarkEnd w:id="11"/>
+      <w:bookmarkEnd w:id="10"/>
     </w:p>
     <w:p>
       <w:pPr>
@@ -9363,14 +9361,14 @@
           <w:lang w:val="en-GB"/>
         </w:rPr>
       </w:pPr>
-      <w:bookmarkStart w:id="12" w:name="_Toc90134213"/>
+      <w:bookmarkStart w:id="11" w:name="_Toc90134213"/>
       <w:r>
         <w:rPr>
           <w:lang w:val="en-GB"/>
         </w:rPr>
         <w:t>Applications</w:t>
       </w:r>
-      <w:bookmarkEnd w:id="12"/>
+      <w:bookmarkEnd w:id="11"/>
     </w:p>
     <w:p>
       <w:pPr>
@@ -9536,7 +9534,7 @@
           <w:lang w:val="en-GB"/>
         </w:rPr>
       </w:pPr>
-      <w:bookmarkStart w:id="13" w:name="_Toc90134214"/>
+      <w:bookmarkStart w:id="12" w:name="_Toc90134214"/>
       <w:r>
         <w:rPr>
           <w:lang w:val="en-GB"/>
@@ -9550,7 +9548,7 @@
         </w:rPr>
         <w:t>description</w:t>
       </w:r>
-      <w:bookmarkEnd w:id="13"/>
+      <w:bookmarkEnd w:id="12"/>
     </w:p>
     <w:p>
       <w:pPr>
@@ -9627,7 +9625,7 @@
                                 <w:szCs w:val="24"/>
                               </w:rPr>
                             </w:pPr>
-                            <w:bookmarkStart w:id="14" w:name="_Ref90133475"/>
+                            <w:bookmarkStart w:id="13" w:name="_Ref90133475"/>
                             <w:r>
                               <w:t xml:space="preserve">Figure </w:t>
                             </w:r>
@@ -9649,7 +9647,7 @@
                             <w:r>
                               <w:fldChar w:fldCharType="end"/>
                             </w:r>
-                            <w:bookmarkEnd w:id="14"/>
+                            <w:bookmarkEnd w:id="13"/>
                             <w:r>
                               <w:t>- General schema</w:t>
                             </w:r>
@@ -9682,7 +9680,7 @@
                           <w:szCs w:val="24"/>
                         </w:rPr>
                       </w:pPr>
-                      <w:bookmarkStart w:id="15" w:name="_Ref90133475"/>
+                      <w:bookmarkStart w:id="14" w:name="_Ref90133475"/>
                       <w:r>
                         <w:t xml:space="preserve">Figure </w:t>
                       </w:r>
@@ -9704,7 +9702,7 @@
                       <w:r>
                         <w:fldChar w:fldCharType="end"/>
                       </w:r>
-                      <w:bookmarkEnd w:id="15"/>
+                      <w:bookmarkEnd w:id="14"/>
                       <w:r>
                         <w:t>- General schema</w:t>
                       </w:r>
@@ -9920,7 +9918,7 @@
           <w:lang w:val="en-GB"/>
         </w:rPr>
       </w:pPr>
-      <w:bookmarkStart w:id="16" w:name="_Toc90134215"/>
+      <w:bookmarkStart w:id="15" w:name="_Toc90134215"/>
       <w:r>
         <w:rPr>
           <w:lang w:val="en-GB"/>
@@ -9928,7 +9926,2390 @@
         <w:lastRenderedPageBreak/>
         <w:t>Encoder Architecture</w:t>
       </w:r>
-      <w:bookmarkEnd w:id="16"/>
+      <w:bookmarkEnd w:id="15"/>
+    </w:p>
+    <w:p>
+      <w:pPr>
+        <w:rPr>
+          <w:sz w:val="24"/>
+          <w:szCs w:val="24"/>
+          <w:lang w:val="en-GB"/>
+        </w:rPr>
+      </w:pPr>
+      <w:r>
+        <w:rPr>
+          <w:sz w:val="24"/>
+          <w:szCs w:val="24"/>
+          <w:lang w:val="en-GB"/>
+        </w:rPr>
+        <w:t>The data word (11 bits long) is applied as an input to the encoder circuit, which performs XOR operations on the given data word and thus the required parity bits (5 bits long) are generated. In this way, the output bits of the encoder consist 16 bits, i.e. 11-bits of data (from D</w:t>
+      </w:r>
+      <w:r>
+        <w:rPr>
+          <w:sz w:val="24"/>
+          <w:szCs w:val="24"/>
+          <w:vertAlign w:val="subscript"/>
+          <w:lang w:val="en-GB"/>
+        </w:rPr>
+        <w:t>1</w:t>
+      </w:r>
+      <w:r>
+        <w:rPr>
+          <w:sz w:val="24"/>
+          <w:szCs w:val="24"/>
+          <w:lang w:val="en-GB"/>
+        </w:rPr>
+        <w:t xml:space="preserve"> to D</w:t>
+      </w:r>
+      <w:r>
+        <w:rPr>
+          <w:sz w:val="24"/>
+          <w:szCs w:val="24"/>
+          <w:vertAlign w:val="subscript"/>
+          <w:lang w:val="en-GB"/>
+        </w:rPr>
+        <w:t>11</w:t>
+      </w:r>
+      <w:r>
+        <w:rPr>
+          <w:sz w:val="24"/>
+          <w:szCs w:val="24"/>
+          <w:lang w:val="en-GB"/>
+        </w:rPr>
+        <w:t>) and 5-bits of parity (P</w:t>
+      </w:r>
+      <w:r>
+        <w:rPr>
+          <w:sz w:val="24"/>
+          <w:szCs w:val="24"/>
+          <w:vertAlign w:val="subscript"/>
+          <w:lang w:val="en-GB"/>
+        </w:rPr>
+        <w:t>1</w:t>
+      </w:r>
+      <w:r>
+        <w:rPr>
+          <w:sz w:val="24"/>
+          <w:szCs w:val="24"/>
+          <w:lang w:val="en-GB"/>
+        </w:rPr>
+        <w:t xml:space="preserve">, </w:t>
+      </w:r>
+      <w:r>
+        <w:rPr>
+          <w:sz w:val="24"/>
+          <w:szCs w:val="24"/>
+          <w:lang w:val="en-GB"/>
+        </w:rPr>
+        <w:t>P</w:t>
+      </w:r>
+      <w:r>
+        <w:rPr>
+          <w:sz w:val="24"/>
+          <w:szCs w:val="24"/>
+          <w:vertAlign w:val="subscript"/>
+          <w:lang w:val="en-GB"/>
+        </w:rPr>
+        <w:t>2</w:t>
+      </w:r>
+      <w:r>
+        <w:rPr>
+          <w:sz w:val="24"/>
+          <w:szCs w:val="24"/>
+          <w:lang w:val="en-GB"/>
+        </w:rPr>
+        <w:t xml:space="preserve">, </w:t>
+      </w:r>
+      <w:r>
+        <w:rPr>
+          <w:sz w:val="24"/>
+          <w:szCs w:val="24"/>
+          <w:lang w:val="en-GB"/>
+        </w:rPr>
+        <w:t>P</w:t>
+      </w:r>
+      <w:r>
+        <w:rPr>
+          <w:sz w:val="24"/>
+          <w:szCs w:val="24"/>
+          <w:vertAlign w:val="subscript"/>
+          <w:lang w:val="en-GB"/>
+        </w:rPr>
+        <w:t>4</w:t>
+      </w:r>
+      <w:r>
+        <w:rPr>
+          <w:sz w:val="24"/>
+          <w:szCs w:val="24"/>
+          <w:lang w:val="en-GB"/>
+        </w:rPr>
+        <w:t>,</w:t>
+      </w:r>
+      <w:r>
+        <w:rPr>
+          <w:sz w:val="24"/>
+          <w:szCs w:val="24"/>
+          <w:lang w:val="en-GB"/>
+        </w:rPr>
+        <w:t xml:space="preserve"> </w:t>
+      </w:r>
+      <w:r>
+        <w:rPr>
+          <w:sz w:val="24"/>
+          <w:szCs w:val="24"/>
+          <w:lang w:val="en-GB"/>
+        </w:rPr>
+        <w:t>P</w:t>
+      </w:r>
+      <w:r>
+        <w:rPr>
+          <w:sz w:val="24"/>
+          <w:szCs w:val="24"/>
+          <w:vertAlign w:val="subscript"/>
+          <w:lang w:val="en-GB"/>
+        </w:rPr>
+        <w:t>8</w:t>
+      </w:r>
+      <w:r>
+        <w:rPr>
+          <w:sz w:val="24"/>
+          <w:szCs w:val="24"/>
+          <w:lang w:val="en-GB"/>
+        </w:rPr>
+        <w:t>,</w:t>
+      </w:r>
+      <w:r>
+        <w:rPr>
+          <w:sz w:val="24"/>
+          <w:szCs w:val="24"/>
+          <w:lang w:val="en-GB"/>
+        </w:rPr>
+        <w:t xml:space="preserve"> </w:t>
+      </w:r>
+      <w:proofErr w:type="gramStart"/>
+      <w:r>
+        <w:rPr>
+          <w:sz w:val="24"/>
+          <w:szCs w:val="24"/>
+          <w:lang w:val="en-GB"/>
+        </w:rPr>
+        <w:t>P</w:t>
+      </w:r>
+      <w:r>
+        <w:rPr>
+          <w:sz w:val="24"/>
+          <w:szCs w:val="24"/>
+          <w:vertAlign w:val="subscript"/>
+          <w:lang w:val="en-GB"/>
+        </w:rPr>
+        <w:t>16</w:t>
+      </w:r>
+      <w:proofErr w:type="gramEnd"/>
+      <w:r>
+        <w:rPr>
+          <w:sz w:val="24"/>
+          <w:szCs w:val="24"/>
+          <w:lang w:val="en-GB"/>
+        </w:rPr>
+        <w:t>).</w:t>
+      </w:r>
+    </w:p>
+    <w:p>
+      <w:pPr>
+        <w:rPr>
+          <w:sz w:val="24"/>
+          <w:szCs w:val="24"/>
+          <w:lang w:val="en-GB"/>
+        </w:rPr>
+      </w:pPr>
+      <w:r>
+        <w:rPr>
+          <w:sz w:val="24"/>
+          <w:szCs w:val="24"/>
+          <w:lang w:val="en-GB"/>
+        </w:rPr>
+        <w:t xml:space="preserve">The </w:t>
+      </w:r>
+      <w:proofErr w:type="gramStart"/>
+      <w:r>
+        <w:rPr>
+          <w:sz w:val="24"/>
+          <w:szCs w:val="24"/>
+          <w:lang w:val="en-GB"/>
+        </w:rPr>
+        <w:t>5</w:t>
+      </w:r>
+      <w:proofErr w:type="gramEnd"/>
+      <w:r>
+        <w:rPr>
+          <w:sz w:val="24"/>
+          <w:szCs w:val="24"/>
+          <w:lang w:val="en-GB"/>
+        </w:rPr>
+        <w:t xml:space="preserve"> parity bits, for 11 data bits, are calculated as follows:</w:t>
+      </w:r>
+    </w:p>
+    <w:p>
+      <w:pPr>
+        <w:rPr>
+          <w:rFonts w:eastAsiaTheme="minorEastAsia"/>
+          <w:sz w:val="24"/>
+          <w:szCs w:val="24"/>
+          <w:lang w:val="en-GB"/>
+        </w:rPr>
+      </w:pPr>
+      <m:oMathPara>
+        <m:oMath>
+          <m:sSub>
+            <m:sSubPr>
+              <m:ctrlPr>
+                <w:rPr>
+                  <w:rFonts w:ascii="Cambria Math" w:hAnsi="Cambria Math"/>
+                  <w:i/>
+                  <w:sz w:val="24"/>
+                  <w:szCs w:val="24"/>
+                  <w:lang w:val="en-GB"/>
+                </w:rPr>
+              </m:ctrlPr>
+            </m:sSubPr>
+            <m:e>
+              <m:r>
+                <w:rPr>
+                  <w:rFonts w:ascii="Cambria Math" w:hAnsi="Cambria Math"/>
+                  <w:sz w:val="24"/>
+                  <w:szCs w:val="24"/>
+                  <w:lang w:val="en-GB"/>
+                </w:rPr>
+                <m:t>P</m:t>
+              </m:r>
+            </m:e>
+            <m:sub>
+              <m:r>
+                <w:rPr>
+                  <w:rFonts w:ascii="Cambria Math" w:hAnsi="Cambria Math"/>
+                  <w:sz w:val="24"/>
+                  <w:szCs w:val="24"/>
+                  <w:lang w:val="en-GB"/>
+                </w:rPr>
+                <m:t>1</m:t>
+              </m:r>
+            </m:sub>
+          </m:sSub>
+          <m:r>
+            <w:rPr>
+              <w:rFonts w:ascii="Cambria Math" w:hAnsi="Cambria Math"/>
+              <w:sz w:val="24"/>
+              <w:szCs w:val="24"/>
+              <w:lang w:val="en-GB"/>
+            </w:rPr>
+            <m:t xml:space="preserve">= </m:t>
+          </m:r>
+          <m:sSub>
+            <m:sSubPr>
+              <m:ctrlPr>
+                <w:rPr>
+                  <w:rFonts w:ascii="Cambria Math" w:hAnsi="Cambria Math"/>
+                  <w:i/>
+                  <w:sz w:val="24"/>
+                  <w:szCs w:val="24"/>
+                  <w:lang w:val="en-GB"/>
+                </w:rPr>
+              </m:ctrlPr>
+            </m:sSubPr>
+            <m:e>
+              <m:r>
+                <w:rPr>
+                  <w:rFonts w:ascii="Cambria Math" w:hAnsi="Cambria Math"/>
+                  <w:sz w:val="24"/>
+                  <w:szCs w:val="24"/>
+                  <w:lang w:val="en-GB"/>
+                </w:rPr>
+                <m:t>D</m:t>
+              </m:r>
+            </m:e>
+            <m:sub>
+              <m:r>
+                <w:rPr>
+                  <w:rFonts w:ascii="Cambria Math" w:hAnsi="Cambria Math"/>
+                  <w:sz w:val="24"/>
+                  <w:szCs w:val="24"/>
+                  <w:lang w:val="en-GB"/>
+                </w:rPr>
+                <m:t>1</m:t>
+              </m:r>
+            </m:sub>
+          </m:sSub>
+          <m:r>
+            <w:rPr>
+              <w:rFonts w:ascii="Cambria Math" w:hAnsi="Cambria Math"/>
+              <w:sz w:val="24"/>
+              <w:szCs w:val="24"/>
+              <w:lang w:val="en-GB"/>
+            </w:rPr>
+            <m:t>⨁</m:t>
+          </m:r>
+          <m:sSub>
+            <m:sSubPr>
+              <m:ctrlPr>
+                <w:rPr>
+                  <w:rFonts w:ascii="Cambria Math" w:hAnsi="Cambria Math"/>
+                  <w:i/>
+                  <w:sz w:val="24"/>
+                  <w:szCs w:val="24"/>
+                  <w:lang w:val="en-GB"/>
+                </w:rPr>
+              </m:ctrlPr>
+            </m:sSubPr>
+            <m:e>
+              <m:r>
+                <w:rPr>
+                  <w:rFonts w:ascii="Cambria Math" w:hAnsi="Cambria Math"/>
+                  <w:sz w:val="24"/>
+                  <w:szCs w:val="24"/>
+                  <w:lang w:val="en-GB"/>
+                </w:rPr>
+                <m:t>D</m:t>
+              </m:r>
+            </m:e>
+            <m:sub>
+              <m:r>
+                <w:rPr>
+                  <w:rFonts w:ascii="Cambria Math" w:hAnsi="Cambria Math"/>
+                  <w:sz w:val="24"/>
+                  <w:szCs w:val="24"/>
+                  <w:lang w:val="en-GB"/>
+                </w:rPr>
+                <m:t>2</m:t>
+              </m:r>
+            </m:sub>
+          </m:sSub>
+          <m:r>
+            <w:rPr>
+              <w:rFonts w:ascii="Cambria Math" w:hAnsi="Cambria Math"/>
+              <w:sz w:val="24"/>
+              <w:szCs w:val="24"/>
+              <w:lang w:val="en-GB"/>
+            </w:rPr>
+            <m:t>⨁</m:t>
+          </m:r>
+          <m:sSub>
+            <m:sSubPr>
+              <m:ctrlPr>
+                <w:rPr>
+                  <w:rFonts w:ascii="Cambria Math" w:hAnsi="Cambria Math"/>
+                  <w:i/>
+                  <w:sz w:val="24"/>
+                  <w:szCs w:val="24"/>
+                  <w:lang w:val="en-GB"/>
+                </w:rPr>
+              </m:ctrlPr>
+            </m:sSubPr>
+            <m:e>
+              <m:r>
+                <w:rPr>
+                  <w:rFonts w:ascii="Cambria Math" w:hAnsi="Cambria Math"/>
+                  <w:sz w:val="24"/>
+                  <w:szCs w:val="24"/>
+                  <w:lang w:val="en-GB"/>
+                </w:rPr>
+                <m:t>D</m:t>
+              </m:r>
+            </m:e>
+            <m:sub>
+              <m:r>
+                <w:rPr>
+                  <w:rFonts w:ascii="Cambria Math" w:hAnsi="Cambria Math"/>
+                  <w:sz w:val="24"/>
+                  <w:szCs w:val="24"/>
+                  <w:lang w:val="en-GB"/>
+                </w:rPr>
+                <m:t>4</m:t>
+              </m:r>
+            </m:sub>
+          </m:sSub>
+          <m:r>
+            <w:rPr>
+              <w:rFonts w:ascii="Cambria Math" w:hAnsi="Cambria Math"/>
+              <w:sz w:val="24"/>
+              <w:szCs w:val="24"/>
+              <w:lang w:val="en-GB"/>
+            </w:rPr>
+            <m:t>⨁</m:t>
+          </m:r>
+          <m:sSub>
+            <m:sSubPr>
+              <m:ctrlPr>
+                <w:rPr>
+                  <w:rFonts w:ascii="Cambria Math" w:hAnsi="Cambria Math"/>
+                  <w:i/>
+                  <w:sz w:val="24"/>
+                  <w:szCs w:val="24"/>
+                  <w:lang w:val="en-GB"/>
+                </w:rPr>
+              </m:ctrlPr>
+            </m:sSubPr>
+            <m:e>
+              <m:r>
+                <w:rPr>
+                  <w:rFonts w:ascii="Cambria Math" w:hAnsi="Cambria Math"/>
+                  <w:sz w:val="24"/>
+                  <w:szCs w:val="24"/>
+                  <w:lang w:val="en-GB"/>
+                </w:rPr>
+                <m:t>D</m:t>
+              </m:r>
+            </m:e>
+            <m:sub>
+              <m:r>
+                <w:rPr>
+                  <w:rFonts w:ascii="Cambria Math" w:hAnsi="Cambria Math"/>
+                  <w:sz w:val="24"/>
+                  <w:szCs w:val="24"/>
+                  <w:lang w:val="en-GB"/>
+                </w:rPr>
+                <m:t>5</m:t>
+              </m:r>
+            </m:sub>
+          </m:sSub>
+          <m:r>
+            <w:rPr>
+              <w:rFonts w:ascii="Cambria Math" w:hAnsi="Cambria Math"/>
+              <w:sz w:val="24"/>
+              <w:szCs w:val="24"/>
+              <w:lang w:val="en-GB"/>
+            </w:rPr>
+            <m:t>⨁</m:t>
+          </m:r>
+          <m:sSub>
+            <m:sSubPr>
+              <m:ctrlPr>
+                <w:rPr>
+                  <w:rFonts w:ascii="Cambria Math" w:hAnsi="Cambria Math"/>
+                  <w:i/>
+                  <w:sz w:val="24"/>
+                  <w:szCs w:val="24"/>
+                  <w:lang w:val="en-GB"/>
+                </w:rPr>
+              </m:ctrlPr>
+            </m:sSubPr>
+            <m:e>
+              <m:r>
+                <w:rPr>
+                  <w:rFonts w:ascii="Cambria Math" w:hAnsi="Cambria Math"/>
+                  <w:sz w:val="24"/>
+                  <w:szCs w:val="24"/>
+                  <w:lang w:val="en-GB"/>
+                </w:rPr>
+                <m:t>D</m:t>
+              </m:r>
+            </m:e>
+            <m:sub>
+              <m:r>
+                <w:rPr>
+                  <w:rFonts w:ascii="Cambria Math" w:hAnsi="Cambria Math"/>
+                  <w:sz w:val="24"/>
+                  <w:szCs w:val="24"/>
+                  <w:lang w:val="en-GB"/>
+                </w:rPr>
+                <m:t>7</m:t>
+              </m:r>
+            </m:sub>
+          </m:sSub>
+          <m:r>
+            <w:rPr>
+              <w:rFonts w:ascii="Cambria Math" w:hAnsi="Cambria Math"/>
+              <w:sz w:val="24"/>
+              <w:szCs w:val="24"/>
+              <w:lang w:val="en-GB"/>
+            </w:rPr>
+            <m:t>⨁</m:t>
+          </m:r>
+          <m:sSub>
+            <m:sSubPr>
+              <m:ctrlPr>
+                <w:rPr>
+                  <w:rFonts w:ascii="Cambria Math" w:hAnsi="Cambria Math"/>
+                  <w:i/>
+                  <w:sz w:val="24"/>
+                  <w:szCs w:val="24"/>
+                  <w:lang w:val="en-GB"/>
+                </w:rPr>
+              </m:ctrlPr>
+            </m:sSubPr>
+            <m:e>
+              <m:r>
+                <w:rPr>
+                  <w:rFonts w:ascii="Cambria Math" w:hAnsi="Cambria Math"/>
+                  <w:sz w:val="24"/>
+                  <w:szCs w:val="24"/>
+                  <w:lang w:val="en-GB"/>
+                </w:rPr>
+                <m:t>D</m:t>
+              </m:r>
+            </m:e>
+            <m:sub>
+              <m:r>
+                <w:rPr>
+                  <w:rFonts w:ascii="Cambria Math" w:hAnsi="Cambria Math"/>
+                  <w:sz w:val="24"/>
+                  <w:szCs w:val="24"/>
+                  <w:lang w:val="en-GB"/>
+                </w:rPr>
+                <m:t>9</m:t>
+              </m:r>
+            </m:sub>
+          </m:sSub>
+          <m:r>
+            <w:rPr>
+              <w:rFonts w:ascii="Cambria Math" w:hAnsi="Cambria Math"/>
+              <w:sz w:val="24"/>
+              <w:szCs w:val="24"/>
+              <w:lang w:val="en-GB"/>
+            </w:rPr>
+            <m:t>⨁</m:t>
+          </m:r>
+          <m:sSub>
+            <m:sSubPr>
+              <m:ctrlPr>
+                <w:rPr>
+                  <w:rFonts w:ascii="Cambria Math" w:hAnsi="Cambria Math"/>
+                  <w:i/>
+                  <w:sz w:val="24"/>
+                  <w:szCs w:val="24"/>
+                  <w:lang w:val="en-GB"/>
+                </w:rPr>
+              </m:ctrlPr>
+            </m:sSubPr>
+            <m:e>
+              <m:r>
+                <w:rPr>
+                  <w:rFonts w:ascii="Cambria Math" w:hAnsi="Cambria Math"/>
+                  <w:sz w:val="24"/>
+                  <w:szCs w:val="24"/>
+                  <w:lang w:val="en-GB"/>
+                </w:rPr>
+                <m:t>D</m:t>
+              </m:r>
+            </m:e>
+            <m:sub>
+              <m:r>
+                <w:rPr>
+                  <w:rFonts w:ascii="Cambria Math" w:hAnsi="Cambria Math"/>
+                  <w:sz w:val="24"/>
+                  <w:szCs w:val="24"/>
+                  <w:lang w:val="en-GB"/>
+                </w:rPr>
+                <m:t>1</m:t>
+              </m:r>
+              <m:r>
+                <w:rPr>
+                  <w:rFonts w:ascii="Cambria Math" w:hAnsi="Cambria Math"/>
+                  <w:sz w:val="24"/>
+                  <w:szCs w:val="24"/>
+                  <w:lang w:val="en-GB"/>
+                </w:rPr>
+                <m:t>1</m:t>
+              </m:r>
+            </m:sub>
+          </m:sSub>
+        </m:oMath>
+      </m:oMathPara>
+    </w:p>
+    <w:p>
+      <w:pPr>
+        <w:rPr>
+          <w:sz w:val="24"/>
+          <w:szCs w:val="24"/>
+          <w:lang w:val="en-GB"/>
+        </w:rPr>
+      </w:pPr>
+      <m:oMathPara>
+        <m:oMath>
+          <m:sSub>
+            <m:sSubPr>
+              <m:ctrlPr>
+                <w:rPr>
+                  <w:rFonts w:ascii="Cambria Math" w:hAnsi="Cambria Math"/>
+                  <w:i/>
+                  <w:sz w:val="24"/>
+                  <w:szCs w:val="24"/>
+                  <w:lang w:val="en-GB"/>
+                </w:rPr>
+              </m:ctrlPr>
+            </m:sSubPr>
+            <m:e>
+              <m:r>
+                <w:rPr>
+                  <w:rFonts w:ascii="Cambria Math" w:hAnsi="Cambria Math"/>
+                  <w:sz w:val="24"/>
+                  <w:szCs w:val="24"/>
+                  <w:lang w:val="en-GB"/>
+                </w:rPr>
+                <m:t>P</m:t>
+              </m:r>
+            </m:e>
+            <m:sub>
+              <m:r>
+                <w:rPr>
+                  <w:rFonts w:ascii="Cambria Math" w:hAnsi="Cambria Math"/>
+                  <w:sz w:val="24"/>
+                  <w:szCs w:val="24"/>
+                  <w:lang w:val="en-GB"/>
+                </w:rPr>
+                <m:t>2</m:t>
+              </m:r>
+            </m:sub>
+          </m:sSub>
+          <m:r>
+            <w:rPr>
+              <w:rFonts w:ascii="Cambria Math" w:hAnsi="Cambria Math"/>
+              <w:sz w:val="24"/>
+              <w:szCs w:val="24"/>
+              <w:lang w:val="en-GB"/>
+            </w:rPr>
+            <m:t xml:space="preserve">= </m:t>
+          </m:r>
+          <m:sSub>
+            <m:sSubPr>
+              <m:ctrlPr>
+                <w:rPr>
+                  <w:rFonts w:ascii="Cambria Math" w:hAnsi="Cambria Math"/>
+                  <w:i/>
+                  <w:sz w:val="24"/>
+                  <w:szCs w:val="24"/>
+                  <w:lang w:val="en-GB"/>
+                </w:rPr>
+              </m:ctrlPr>
+            </m:sSubPr>
+            <m:e>
+              <m:r>
+                <w:rPr>
+                  <w:rFonts w:ascii="Cambria Math" w:hAnsi="Cambria Math"/>
+                  <w:sz w:val="24"/>
+                  <w:szCs w:val="24"/>
+                  <w:lang w:val="en-GB"/>
+                </w:rPr>
+                <m:t>D</m:t>
+              </m:r>
+            </m:e>
+            <m:sub>
+              <m:r>
+                <w:rPr>
+                  <w:rFonts w:ascii="Cambria Math" w:hAnsi="Cambria Math"/>
+                  <w:sz w:val="24"/>
+                  <w:szCs w:val="24"/>
+                  <w:lang w:val="en-GB"/>
+                </w:rPr>
+                <m:t>1</m:t>
+              </m:r>
+            </m:sub>
+          </m:sSub>
+          <m:r>
+            <w:rPr>
+              <w:rFonts w:ascii="Cambria Math" w:hAnsi="Cambria Math"/>
+              <w:sz w:val="24"/>
+              <w:szCs w:val="24"/>
+              <w:lang w:val="en-GB"/>
+            </w:rPr>
+            <m:t>⨁</m:t>
+          </m:r>
+          <m:sSub>
+            <m:sSubPr>
+              <m:ctrlPr>
+                <w:rPr>
+                  <w:rFonts w:ascii="Cambria Math" w:hAnsi="Cambria Math"/>
+                  <w:i/>
+                  <w:sz w:val="24"/>
+                  <w:szCs w:val="24"/>
+                  <w:lang w:val="en-GB"/>
+                </w:rPr>
+              </m:ctrlPr>
+            </m:sSubPr>
+            <m:e>
+              <m:r>
+                <w:rPr>
+                  <w:rFonts w:ascii="Cambria Math" w:hAnsi="Cambria Math"/>
+                  <w:sz w:val="24"/>
+                  <w:szCs w:val="24"/>
+                  <w:lang w:val="en-GB"/>
+                </w:rPr>
+                <m:t>D</m:t>
+              </m:r>
+            </m:e>
+            <m:sub>
+              <m:r>
+                <w:rPr>
+                  <w:rFonts w:ascii="Cambria Math" w:hAnsi="Cambria Math"/>
+                  <w:sz w:val="24"/>
+                  <w:szCs w:val="24"/>
+                  <w:lang w:val="en-GB"/>
+                </w:rPr>
+                <m:t>3</m:t>
+              </m:r>
+            </m:sub>
+          </m:sSub>
+          <m:r>
+            <w:rPr>
+              <w:rFonts w:ascii="Cambria Math" w:hAnsi="Cambria Math"/>
+              <w:sz w:val="24"/>
+              <w:szCs w:val="24"/>
+              <w:lang w:val="en-GB"/>
+            </w:rPr>
+            <m:t>⨁</m:t>
+          </m:r>
+          <m:sSub>
+            <m:sSubPr>
+              <m:ctrlPr>
+                <w:rPr>
+                  <w:rFonts w:ascii="Cambria Math" w:hAnsi="Cambria Math"/>
+                  <w:i/>
+                  <w:sz w:val="24"/>
+                  <w:szCs w:val="24"/>
+                  <w:lang w:val="en-GB"/>
+                </w:rPr>
+              </m:ctrlPr>
+            </m:sSubPr>
+            <m:e>
+              <m:r>
+                <w:rPr>
+                  <w:rFonts w:ascii="Cambria Math" w:hAnsi="Cambria Math"/>
+                  <w:sz w:val="24"/>
+                  <w:szCs w:val="24"/>
+                  <w:lang w:val="en-GB"/>
+                </w:rPr>
+                <m:t>D</m:t>
+              </m:r>
+            </m:e>
+            <m:sub>
+              <m:r>
+                <w:rPr>
+                  <w:rFonts w:ascii="Cambria Math" w:hAnsi="Cambria Math"/>
+                  <w:sz w:val="24"/>
+                  <w:szCs w:val="24"/>
+                  <w:lang w:val="en-GB"/>
+                </w:rPr>
+                <m:t>4</m:t>
+              </m:r>
+            </m:sub>
+          </m:sSub>
+          <m:r>
+            <w:rPr>
+              <w:rFonts w:ascii="Cambria Math" w:hAnsi="Cambria Math"/>
+              <w:sz w:val="24"/>
+              <w:szCs w:val="24"/>
+              <w:lang w:val="en-GB"/>
+            </w:rPr>
+            <m:t>⨁</m:t>
+          </m:r>
+          <m:sSub>
+            <m:sSubPr>
+              <m:ctrlPr>
+                <w:rPr>
+                  <w:rFonts w:ascii="Cambria Math" w:hAnsi="Cambria Math"/>
+                  <w:i/>
+                  <w:sz w:val="24"/>
+                  <w:szCs w:val="24"/>
+                  <w:lang w:val="en-GB"/>
+                </w:rPr>
+              </m:ctrlPr>
+            </m:sSubPr>
+            <m:e>
+              <m:r>
+                <w:rPr>
+                  <w:rFonts w:ascii="Cambria Math" w:hAnsi="Cambria Math"/>
+                  <w:sz w:val="24"/>
+                  <w:szCs w:val="24"/>
+                  <w:lang w:val="en-GB"/>
+                </w:rPr>
+                <m:t>D</m:t>
+              </m:r>
+            </m:e>
+            <m:sub>
+              <m:r>
+                <w:rPr>
+                  <w:rFonts w:ascii="Cambria Math" w:hAnsi="Cambria Math"/>
+                  <w:sz w:val="24"/>
+                  <w:szCs w:val="24"/>
+                  <w:lang w:val="en-GB"/>
+                </w:rPr>
+                <m:t>6</m:t>
+              </m:r>
+            </m:sub>
+          </m:sSub>
+          <m:r>
+            <w:rPr>
+              <w:rFonts w:ascii="Cambria Math" w:hAnsi="Cambria Math"/>
+              <w:sz w:val="24"/>
+              <w:szCs w:val="24"/>
+              <w:lang w:val="en-GB"/>
+            </w:rPr>
+            <m:t>⨁</m:t>
+          </m:r>
+          <m:sSub>
+            <m:sSubPr>
+              <m:ctrlPr>
+                <w:rPr>
+                  <w:rFonts w:ascii="Cambria Math" w:hAnsi="Cambria Math"/>
+                  <w:i/>
+                  <w:sz w:val="24"/>
+                  <w:szCs w:val="24"/>
+                  <w:lang w:val="en-GB"/>
+                </w:rPr>
+              </m:ctrlPr>
+            </m:sSubPr>
+            <m:e>
+              <m:r>
+                <w:rPr>
+                  <w:rFonts w:ascii="Cambria Math" w:hAnsi="Cambria Math"/>
+                  <w:sz w:val="24"/>
+                  <w:szCs w:val="24"/>
+                  <w:lang w:val="en-GB"/>
+                </w:rPr>
+                <m:t>D</m:t>
+              </m:r>
+            </m:e>
+            <m:sub>
+              <m:r>
+                <w:rPr>
+                  <w:rFonts w:ascii="Cambria Math" w:hAnsi="Cambria Math"/>
+                  <w:sz w:val="24"/>
+                  <w:szCs w:val="24"/>
+                  <w:lang w:val="en-GB"/>
+                </w:rPr>
+                <m:t>7</m:t>
+              </m:r>
+            </m:sub>
+          </m:sSub>
+          <m:r>
+            <w:rPr>
+              <w:rFonts w:ascii="Cambria Math" w:hAnsi="Cambria Math"/>
+              <w:sz w:val="24"/>
+              <w:szCs w:val="24"/>
+              <w:lang w:val="en-GB"/>
+            </w:rPr>
+            <m:t>⨁</m:t>
+          </m:r>
+          <m:sSub>
+            <m:sSubPr>
+              <m:ctrlPr>
+                <w:rPr>
+                  <w:rFonts w:ascii="Cambria Math" w:hAnsi="Cambria Math"/>
+                  <w:i/>
+                  <w:sz w:val="24"/>
+                  <w:szCs w:val="24"/>
+                  <w:lang w:val="en-GB"/>
+                </w:rPr>
+              </m:ctrlPr>
+            </m:sSubPr>
+            <m:e>
+              <m:r>
+                <w:rPr>
+                  <w:rFonts w:ascii="Cambria Math" w:hAnsi="Cambria Math"/>
+                  <w:sz w:val="24"/>
+                  <w:szCs w:val="24"/>
+                  <w:lang w:val="en-GB"/>
+                </w:rPr>
+                <m:t>D</m:t>
+              </m:r>
+            </m:e>
+            <m:sub>
+              <m:r>
+                <w:rPr>
+                  <w:rFonts w:ascii="Cambria Math" w:hAnsi="Cambria Math"/>
+                  <w:sz w:val="24"/>
+                  <w:szCs w:val="24"/>
+                  <w:lang w:val="en-GB"/>
+                </w:rPr>
+                <m:t>10</m:t>
+              </m:r>
+            </m:sub>
+          </m:sSub>
+          <m:r>
+            <w:rPr>
+              <w:rFonts w:ascii="Cambria Math" w:hAnsi="Cambria Math"/>
+              <w:sz w:val="24"/>
+              <w:szCs w:val="24"/>
+              <w:lang w:val="en-GB"/>
+            </w:rPr>
+            <m:t>⨁</m:t>
+          </m:r>
+          <m:sSub>
+            <m:sSubPr>
+              <m:ctrlPr>
+                <w:rPr>
+                  <w:rFonts w:ascii="Cambria Math" w:hAnsi="Cambria Math"/>
+                  <w:i/>
+                  <w:sz w:val="24"/>
+                  <w:szCs w:val="24"/>
+                  <w:lang w:val="en-GB"/>
+                </w:rPr>
+              </m:ctrlPr>
+            </m:sSubPr>
+            <m:e>
+              <m:r>
+                <w:rPr>
+                  <w:rFonts w:ascii="Cambria Math" w:hAnsi="Cambria Math"/>
+                  <w:sz w:val="24"/>
+                  <w:szCs w:val="24"/>
+                  <w:lang w:val="en-GB"/>
+                </w:rPr>
+                <m:t>D</m:t>
+              </m:r>
+            </m:e>
+            <m:sub>
+              <m:r>
+                <w:rPr>
+                  <w:rFonts w:ascii="Cambria Math" w:hAnsi="Cambria Math"/>
+                  <w:sz w:val="24"/>
+                  <w:szCs w:val="24"/>
+                  <w:lang w:val="en-GB"/>
+                </w:rPr>
+                <m:t>11</m:t>
+              </m:r>
+            </m:sub>
+          </m:sSub>
+        </m:oMath>
+      </m:oMathPara>
+    </w:p>
+    <w:p>
+      <w:pPr>
+        <w:rPr>
+          <w:sz w:val="24"/>
+          <w:szCs w:val="24"/>
+          <w:lang w:val="en-GB"/>
+        </w:rPr>
+      </w:pPr>
+      <m:oMathPara>
+        <m:oMath>
+          <m:sSub>
+            <m:sSubPr>
+              <m:ctrlPr>
+                <w:rPr>
+                  <w:rFonts w:ascii="Cambria Math" w:hAnsi="Cambria Math"/>
+                  <w:i/>
+                  <w:sz w:val="24"/>
+                  <w:szCs w:val="24"/>
+                  <w:lang w:val="en-GB"/>
+                </w:rPr>
+              </m:ctrlPr>
+            </m:sSubPr>
+            <m:e>
+              <m:r>
+                <w:rPr>
+                  <w:rFonts w:ascii="Cambria Math" w:hAnsi="Cambria Math"/>
+                  <w:sz w:val="24"/>
+                  <w:szCs w:val="24"/>
+                  <w:lang w:val="en-GB"/>
+                </w:rPr>
+                <m:t>P</m:t>
+              </m:r>
+            </m:e>
+            <m:sub>
+              <m:r>
+                <w:rPr>
+                  <w:rFonts w:ascii="Cambria Math" w:hAnsi="Cambria Math"/>
+                  <w:sz w:val="24"/>
+                  <w:szCs w:val="24"/>
+                  <w:lang w:val="en-GB"/>
+                </w:rPr>
+                <m:t>4</m:t>
+              </m:r>
+            </m:sub>
+          </m:sSub>
+          <m:r>
+            <w:rPr>
+              <w:rFonts w:ascii="Cambria Math" w:hAnsi="Cambria Math"/>
+              <w:sz w:val="24"/>
+              <w:szCs w:val="24"/>
+              <w:lang w:val="en-GB"/>
+            </w:rPr>
+            <m:t xml:space="preserve">= </m:t>
+          </m:r>
+          <m:sSub>
+            <m:sSubPr>
+              <m:ctrlPr>
+                <w:rPr>
+                  <w:rFonts w:ascii="Cambria Math" w:hAnsi="Cambria Math"/>
+                  <w:i/>
+                  <w:sz w:val="24"/>
+                  <w:szCs w:val="24"/>
+                  <w:lang w:val="en-GB"/>
+                </w:rPr>
+              </m:ctrlPr>
+            </m:sSubPr>
+            <m:e>
+              <m:r>
+                <w:rPr>
+                  <w:rFonts w:ascii="Cambria Math" w:hAnsi="Cambria Math"/>
+                  <w:sz w:val="24"/>
+                  <w:szCs w:val="24"/>
+                  <w:lang w:val="en-GB"/>
+                </w:rPr>
+                <m:t>D</m:t>
+              </m:r>
+            </m:e>
+            <m:sub>
+              <m:r>
+                <w:rPr>
+                  <w:rFonts w:ascii="Cambria Math" w:hAnsi="Cambria Math"/>
+                  <w:sz w:val="24"/>
+                  <w:szCs w:val="24"/>
+                  <w:lang w:val="en-GB"/>
+                </w:rPr>
+                <m:t>2</m:t>
+              </m:r>
+            </m:sub>
+          </m:sSub>
+          <m:r>
+            <w:rPr>
+              <w:rFonts w:ascii="Cambria Math" w:hAnsi="Cambria Math"/>
+              <w:sz w:val="24"/>
+              <w:szCs w:val="24"/>
+              <w:lang w:val="en-GB"/>
+            </w:rPr>
+            <m:t>⨁</m:t>
+          </m:r>
+          <m:sSub>
+            <m:sSubPr>
+              <m:ctrlPr>
+                <w:rPr>
+                  <w:rFonts w:ascii="Cambria Math" w:hAnsi="Cambria Math"/>
+                  <w:i/>
+                  <w:sz w:val="24"/>
+                  <w:szCs w:val="24"/>
+                  <w:lang w:val="en-GB"/>
+                </w:rPr>
+              </m:ctrlPr>
+            </m:sSubPr>
+            <m:e>
+              <m:r>
+                <w:rPr>
+                  <w:rFonts w:ascii="Cambria Math" w:hAnsi="Cambria Math"/>
+                  <w:sz w:val="24"/>
+                  <w:szCs w:val="24"/>
+                  <w:lang w:val="en-GB"/>
+                </w:rPr>
+                <m:t>D</m:t>
+              </m:r>
+            </m:e>
+            <m:sub>
+              <m:r>
+                <w:rPr>
+                  <w:rFonts w:ascii="Cambria Math" w:hAnsi="Cambria Math"/>
+                  <w:sz w:val="24"/>
+                  <w:szCs w:val="24"/>
+                  <w:lang w:val="en-GB"/>
+                </w:rPr>
+                <m:t>3</m:t>
+              </m:r>
+            </m:sub>
+          </m:sSub>
+          <m:r>
+            <w:rPr>
+              <w:rFonts w:ascii="Cambria Math" w:hAnsi="Cambria Math"/>
+              <w:sz w:val="24"/>
+              <w:szCs w:val="24"/>
+              <w:lang w:val="en-GB"/>
+            </w:rPr>
+            <m:t>⨁</m:t>
+          </m:r>
+          <m:sSub>
+            <m:sSubPr>
+              <m:ctrlPr>
+                <w:rPr>
+                  <w:rFonts w:ascii="Cambria Math" w:hAnsi="Cambria Math"/>
+                  <w:i/>
+                  <w:sz w:val="24"/>
+                  <w:szCs w:val="24"/>
+                  <w:lang w:val="en-GB"/>
+                </w:rPr>
+              </m:ctrlPr>
+            </m:sSubPr>
+            <m:e>
+              <m:r>
+                <w:rPr>
+                  <w:rFonts w:ascii="Cambria Math" w:hAnsi="Cambria Math"/>
+                  <w:sz w:val="24"/>
+                  <w:szCs w:val="24"/>
+                  <w:lang w:val="en-GB"/>
+                </w:rPr>
+                <m:t>D</m:t>
+              </m:r>
+            </m:e>
+            <m:sub>
+              <m:r>
+                <w:rPr>
+                  <w:rFonts w:ascii="Cambria Math" w:hAnsi="Cambria Math"/>
+                  <w:sz w:val="24"/>
+                  <w:szCs w:val="24"/>
+                  <w:lang w:val="en-GB"/>
+                </w:rPr>
+                <m:t>4</m:t>
+              </m:r>
+            </m:sub>
+          </m:sSub>
+          <m:r>
+            <w:rPr>
+              <w:rFonts w:ascii="Cambria Math" w:hAnsi="Cambria Math"/>
+              <w:sz w:val="24"/>
+              <w:szCs w:val="24"/>
+              <w:lang w:val="en-GB"/>
+            </w:rPr>
+            <m:t>⨁</m:t>
+          </m:r>
+          <m:sSub>
+            <m:sSubPr>
+              <m:ctrlPr>
+                <w:rPr>
+                  <w:rFonts w:ascii="Cambria Math" w:hAnsi="Cambria Math"/>
+                  <w:i/>
+                  <w:sz w:val="24"/>
+                  <w:szCs w:val="24"/>
+                  <w:lang w:val="en-GB"/>
+                </w:rPr>
+              </m:ctrlPr>
+            </m:sSubPr>
+            <m:e>
+              <m:r>
+                <w:rPr>
+                  <w:rFonts w:ascii="Cambria Math" w:hAnsi="Cambria Math"/>
+                  <w:sz w:val="24"/>
+                  <w:szCs w:val="24"/>
+                  <w:lang w:val="en-GB"/>
+                </w:rPr>
+                <m:t>D</m:t>
+              </m:r>
+            </m:e>
+            <m:sub>
+              <m:r>
+                <w:rPr>
+                  <w:rFonts w:ascii="Cambria Math" w:hAnsi="Cambria Math"/>
+                  <w:sz w:val="24"/>
+                  <w:szCs w:val="24"/>
+                  <w:lang w:val="en-GB"/>
+                </w:rPr>
+                <m:t>8</m:t>
+              </m:r>
+            </m:sub>
+          </m:sSub>
+          <m:r>
+            <w:rPr>
+              <w:rFonts w:ascii="Cambria Math" w:hAnsi="Cambria Math"/>
+              <w:sz w:val="24"/>
+              <w:szCs w:val="24"/>
+              <w:lang w:val="en-GB"/>
+            </w:rPr>
+            <m:t>⨁</m:t>
+          </m:r>
+          <m:sSub>
+            <m:sSubPr>
+              <m:ctrlPr>
+                <w:rPr>
+                  <w:rFonts w:ascii="Cambria Math" w:hAnsi="Cambria Math"/>
+                  <w:i/>
+                  <w:sz w:val="24"/>
+                  <w:szCs w:val="24"/>
+                  <w:lang w:val="en-GB"/>
+                </w:rPr>
+              </m:ctrlPr>
+            </m:sSubPr>
+            <m:e>
+              <m:r>
+                <w:rPr>
+                  <w:rFonts w:ascii="Cambria Math" w:hAnsi="Cambria Math"/>
+                  <w:sz w:val="24"/>
+                  <w:szCs w:val="24"/>
+                  <w:lang w:val="en-GB"/>
+                </w:rPr>
+                <m:t>D</m:t>
+              </m:r>
+            </m:e>
+            <m:sub>
+              <m:r>
+                <w:rPr>
+                  <w:rFonts w:ascii="Cambria Math" w:hAnsi="Cambria Math"/>
+                  <w:sz w:val="24"/>
+                  <w:szCs w:val="24"/>
+                  <w:lang w:val="en-GB"/>
+                </w:rPr>
+                <m:t>9</m:t>
+              </m:r>
+            </m:sub>
+          </m:sSub>
+          <m:r>
+            <w:rPr>
+              <w:rFonts w:ascii="Cambria Math" w:hAnsi="Cambria Math"/>
+              <w:sz w:val="24"/>
+              <w:szCs w:val="24"/>
+              <w:lang w:val="en-GB"/>
+            </w:rPr>
+            <m:t>⨁</m:t>
+          </m:r>
+          <m:sSub>
+            <m:sSubPr>
+              <m:ctrlPr>
+                <w:rPr>
+                  <w:rFonts w:ascii="Cambria Math" w:hAnsi="Cambria Math"/>
+                  <w:i/>
+                  <w:sz w:val="24"/>
+                  <w:szCs w:val="24"/>
+                  <w:lang w:val="en-GB"/>
+                </w:rPr>
+              </m:ctrlPr>
+            </m:sSubPr>
+            <m:e>
+              <m:r>
+                <w:rPr>
+                  <w:rFonts w:ascii="Cambria Math" w:hAnsi="Cambria Math"/>
+                  <w:sz w:val="24"/>
+                  <w:szCs w:val="24"/>
+                  <w:lang w:val="en-GB"/>
+                </w:rPr>
+                <m:t>D</m:t>
+              </m:r>
+            </m:e>
+            <m:sub>
+              <m:r>
+                <w:rPr>
+                  <w:rFonts w:ascii="Cambria Math" w:hAnsi="Cambria Math"/>
+                  <w:sz w:val="24"/>
+                  <w:szCs w:val="24"/>
+                  <w:lang w:val="en-GB"/>
+                </w:rPr>
+                <m:t>10</m:t>
+              </m:r>
+            </m:sub>
+          </m:sSub>
+          <m:r>
+            <w:rPr>
+              <w:rFonts w:ascii="Cambria Math" w:hAnsi="Cambria Math"/>
+              <w:sz w:val="24"/>
+              <w:szCs w:val="24"/>
+              <w:lang w:val="en-GB"/>
+            </w:rPr>
+            <m:t>⨁</m:t>
+          </m:r>
+          <m:sSub>
+            <m:sSubPr>
+              <m:ctrlPr>
+                <w:rPr>
+                  <w:rFonts w:ascii="Cambria Math" w:hAnsi="Cambria Math"/>
+                  <w:i/>
+                  <w:sz w:val="24"/>
+                  <w:szCs w:val="24"/>
+                  <w:lang w:val="en-GB"/>
+                </w:rPr>
+              </m:ctrlPr>
+            </m:sSubPr>
+            <m:e>
+              <m:r>
+                <w:rPr>
+                  <w:rFonts w:ascii="Cambria Math" w:hAnsi="Cambria Math"/>
+                  <w:sz w:val="24"/>
+                  <w:szCs w:val="24"/>
+                  <w:lang w:val="en-GB"/>
+                </w:rPr>
+                <m:t>D</m:t>
+              </m:r>
+            </m:e>
+            <m:sub>
+              <m:r>
+                <w:rPr>
+                  <w:rFonts w:ascii="Cambria Math" w:hAnsi="Cambria Math"/>
+                  <w:sz w:val="24"/>
+                  <w:szCs w:val="24"/>
+                  <w:lang w:val="en-GB"/>
+                </w:rPr>
+                <m:t>11</m:t>
+              </m:r>
+            </m:sub>
+          </m:sSub>
+        </m:oMath>
+      </m:oMathPara>
+    </w:p>
+    <w:p>
+      <w:pPr>
+        <w:rPr>
+          <w:sz w:val="24"/>
+          <w:szCs w:val="24"/>
+          <w:lang w:val="en-GB"/>
+        </w:rPr>
+      </w:pPr>
+      <m:oMathPara>
+        <m:oMath>
+          <m:sSub>
+            <m:sSubPr>
+              <m:ctrlPr>
+                <w:rPr>
+                  <w:rFonts w:ascii="Cambria Math" w:hAnsi="Cambria Math"/>
+                  <w:i/>
+                  <w:sz w:val="24"/>
+                  <w:szCs w:val="24"/>
+                  <w:lang w:val="en-GB"/>
+                </w:rPr>
+              </m:ctrlPr>
+            </m:sSubPr>
+            <m:e>
+              <m:r>
+                <w:rPr>
+                  <w:rFonts w:ascii="Cambria Math" w:hAnsi="Cambria Math"/>
+                  <w:sz w:val="24"/>
+                  <w:szCs w:val="24"/>
+                  <w:lang w:val="en-GB"/>
+                </w:rPr>
+                <m:t>P</m:t>
+              </m:r>
+            </m:e>
+            <m:sub>
+              <m:r>
+                <w:rPr>
+                  <w:rFonts w:ascii="Cambria Math" w:hAnsi="Cambria Math"/>
+                  <w:sz w:val="24"/>
+                  <w:szCs w:val="24"/>
+                  <w:lang w:val="en-GB"/>
+                </w:rPr>
+                <m:t>8</m:t>
+              </m:r>
+            </m:sub>
+          </m:sSub>
+          <m:r>
+            <w:rPr>
+              <w:rFonts w:ascii="Cambria Math" w:hAnsi="Cambria Math"/>
+              <w:sz w:val="24"/>
+              <w:szCs w:val="24"/>
+              <w:lang w:val="en-GB"/>
+            </w:rPr>
+            <m:t xml:space="preserve">= </m:t>
+          </m:r>
+          <m:sSub>
+            <m:sSubPr>
+              <m:ctrlPr>
+                <w:rPr>
+                  <w:rFonts w:ascii="Cambria Math" w:hAnsi="Cambria Math"/>
+                  <w:i/>
+                  <w:sz w:val="24"/>
+                  <w:szCs w:val="24"/>
+                  <w:lang w:val="en-GB"/>
+                </w:rPr>
+              </m:ctrlPr>
+            </m:sSubPr>
+            <m:e>
+              <m:r>
+                <w:rPr>
+                  <w:rFonts w:ascii="Cambria Math" w:hAnsi="Cambria Math"/>
+                  <w:sz w:val="24"/>
+                  <w:szCs w:val="24"/>
+                  <w:lang w:val="en-GB"/>
+                </w:rPr>
+                <m:t>D</m:t>
+              </m:r>
+            </m:e>
+            <m:sub>
+              <m:r>
+                <w:rPr>
+                  <w:rFonts w:ascii="Cambria Math" w:hAnsi="Cambria Math"/>
+                  <w:sz w:val="24"/>
+                  <w:szCs w:val="24"/>
+                  <w:lang w:val="en-GB"/>
+                </w:rPr>
+                <m:t>5</m:t>
+              </m:r>
+            </m:sub>
+          </m:sSub>
+          <m:r>
+            <w:rPr>
+              <w:rFonts w:ascii="Cambria Math" w:hAnsi="Cambria Math"/>
+              <w:sz w:val="24"/>
+              <w:szCs w:val="24"/>
+              <w:lang w:val="en-GB"/>
+            </w:rPr>
+            <m:t>⨁</m:t>
+          </m:r>
+          <m:sSub>
+            <m:sSubPr>
+              <m:ctrlPr>
+                <w:rPr>
+                  <w:rFonts w:ascii="Cambria Math" w:hAnsi="Cambria Math"/>
+                  <w:i/>
+                  <w:sz w:val="24"/>
+                  <w:szCs w:val="24"/>
+                  <w:lang w:val="en-GB"/>
+                </w:rPr>
+              </m:ctrlPr>
+            </m:sSubPr>
+            <m:e>
+              <m:r>
+                <w:rPr>
+                  <w:rFonts w:ascii="Cambria Math" w:hAnsi="Cambria Math"/>
+                  <w:sz w:val="24"/>
+                  <w:szCs w:val="24"/>
+                  <w:lang w:val="en-GB"/>
+                </w:rPr>
+                <m:t>D</m:t>
+              </m:r>
+            </m:e>
+            <m:sub>
+              <m:r>
+                <w:rPr>
+                  <w:rFonts w:ascii="Cambria Math" w:hAnsi="Cambria Math"/>
+                  <w:sz w:val="24"/>
+                  <w:szCs w:val="24"/>
+                  <w:lang w:val="en-GB"/>
+                </w:rPr>
+                <m:t>6</m:t>
+              </m:r>
+            </m:sub>
+          </m:sSub>
+          <m:r>
+            <w:rPr>
+              <w:rFonts w:ascii="Cambria Math" w:hAnsi="Cambria Math"/>
+              <w:sz w:val="24"/>
+              <w:szCs w:val="24"/>
+              <w:lang w:val="en-GB"/>
+            </w:rPr>
+            <m:t>⨁</m:t>
+          </m:r>
+          <m:sSub>
+            <m:sSubPr>
+              <m:ctrlPr>
+                <w:rPr>
+                  <w:rFonts w:ascii="Cambria Math" w:hAnsi="Cambria Math"/>
+                  <w:i/>
+                  <w:sz w:val="24"/>
+                  <w:szCs w:val="24"/>
+                  <w:lang w:val="en-GB"/>
+                </w:rPr>
+              </m:ctrlPr>
+            </m:sSubPr>
+            <m:e>
+              <m:r>
+                <w:rPr>
+                  <w:rFonts w:ascii="Cambria Math" w:hAnsi="Cambria Math"/>
+                  <w:sz w:val="24"/>
+                  <w:szCs w:val="24"/>
+                  <w:lang w:val="en-GB"/>
+                </w:rPr>
+                <m:t>D</m:t>
+              </m:r>
+            </m:e>
+            <m:sub>
+              <m:r>
+                <w:rPr>
+                  <w:rFonts w:ascii="Cambria Math" w:hAnsi="Cambria Math"/>
+                  <w:sz w:val="24"/>
+                  <w:szCs w:val="24"/>
+                  <w:lang w:val="en-GB"/>
+                </w:rPr>
+                <m:t>7</m:t>
+              </m:r>
+            </m:sub>
+          </m:sSub>
+          <m:r>
+            <w:rPr>
+              <w:rFonts w:ascii="Cambria Math" w:hAnsi="Cambria Math"/>
+              <w:sz w:val="24"/>
+              <w:szCs w:val="24"/>
+              <w:lang w:val="en-GB"/>
+            </w:rPr>
+            <m:t>⨁</m:t>
+          </m:r>
+          <m:sSub>
+            <m:sSubPr>
+              <m:ctrlPr>
+                <w:rPr>
+                  <w:rFonts w:ascii="Cambria Math" w:hAnsi="Cambria Math"/>
+                  <w:i/>
+                  <w:sz w:val="24"/>
+                  <w:szCs w:val="24"/>
+                  <w:lang w:val="en-GB"/>
+                </w:rPr>
+              </m:ctrlPr>
+            </m:sSubPr>
+            <m:e>
+              <m:r>
+                <w:rPr>
+                  <w:rFonts w:ascii="Cambria Math" w:hAnsi="Cambria Math"/>
+                  <w:sz w:val="24"/>
+                  <w:szCs w:val="24"/>
+                  <w:lang w:val="en-GB"/>
+                </w:rPr>
+                <m:t>D</m:t>
+              </m:r>
+            </m:e>
+            <m:sub>
+              <m:r>
+                <w:rPr>
+                  <w:rFonts w:ascii="Cambria Math" w:hAnsi="Cambria Math"/>
+                  <w:sz w:val="24"/>
+                  <w:szCs w:val="24"/>
+                  <w:lang w:val="en-GB"/>
+                </w:rPr>
+                <m:t>8</m:t>
+              </m:r>
+            </m:sub>
+          </m:sSub>
+          <m:r>
+            <w:rPr>
+              <w:rFonts w:ascii="Cambria Math" w:hAnsi="Cambria Math"/>
+              <w:sz w:val="24"/>
+              <w:szCs w:val="24"/>
+              <w:lang w:val="en-GB"/>
+            </w:rPr>
+            <m:t>⨁</m:t>
+          </m:r>
+          <m:sSub>
+            <m:sSubPr>
+              <m:ctrlPr>
+                <w:rPr>
+                  <w:rFonts w:ascii="Cambria Math" w:hAnsi="Cambria Math"/>
+                  <w:i/>
+                  <w:sz w:val="24"/>
+                  <w:szCs w:val="24"/>
+                  <w:lang w:val="en-GB"/>
+                </w:rPr>
+              </m:ctrlPr>
+            </m:sSubPr>
+            <m:e>
+              <m:r>
+                <w:rPr>
+                  <w:rFonts w:ascii="Cambria Math" w:hAnsi="Cambria Math"/>
+                  <w:sz w:val="24"/>
+                  <w:szCs w:val="24"/>
+                  <w:lang w:val="en-GB"/>
+                </w:rPr>
+                <m:t>D</m:t>
+              </m:r>
+            </m:e>
+            <m:sub>
+              <m:r>
+                <w:rPr>
+                  <w:rFonts w:ascii="Cambria Math" w:hAnsi="Cambria Math"/>
+                  <w:sz w:val="24"/>
+                  <w:szCs w:val="24"/>
+                  <w:lang w:val="en-GB"/>
+                </w:rPr>
+                <m:t>9</m:t>
+              </m:r>
+            </m:sub>
+          </m:sSub>
+          <m:r>
+            <w:rPr>
+              <w:rFonts w:ascii="Cambria Math" w:hAnsi="Cambria Math"/>
+              <w:sz w:val="24"/>
+              <w:szCs w:val="24"/>
+              <w:lang w:val="en-GB"/>
+            </w:rPr>
+            <m:t>⨁</m:t>
+          </m:r>
+          <m:sSub>
+            <m:sSubPr>
+              <m:ctrlPr>
+                <w:rPr>
+                  <w:rFonts w:ascii="Cambria Math" w:hAnsi="Cambria Math"/>
+                  <w:i/>
+                  <w:sz w:val="24"/>
+                  <w:szCs w:val="24"/>
+                  <w:lang w:val="en-GB"/>
+                </w:rPr>
+              </m:ctrlPr>
+            </m:sSubPr>
+            <m:e>
+              <m:r>
+                <w:rPr>
+                  <w:rFonts w:ascii="Cambria Math" w:hAnsi="Cambria Math"/>
+                  <w:sz w:val="24"/>
+                  <w:szCs w:val="24"/>
+                  <w:lang w:val="en-GB"/>
+                </w:rPr>
+                <m:t>D</m:t>
+              </m:r>
+            </m:e>
+            <m:sub>
+              <m:r>
+                <w:rPr>
+                  <w:rFonts w:ascii="Cambria Math" w:hAnsi="Cambria Math"/>
+                  <w:sz w:val="24"/>
+                  <w:szCs w:val="24"/>
+                  <w:lang w:val="en-GB"/>
+                </w:rPr>
+                <m:t>10</m:t>
+              </m:r>
+            </m:sub>
+          </m:sSub>
+          <m:r>
+            <w:rPr>
+              <w:rFonts w:ascii="Cambria Math" w:hAnsi="Cambria Math"/>
+              <w:sz w:val="24"/>
+              <w:szCs w:val="24"/>
+              <w:lang w:val="en-GB"/>
+            </w:rPr>
+            <m:t>⨁</m:t>
+          </m:r>
+          <m:sSub>
+            <m:sSubPr>
+              <m:ctrlPr>
+                <w:rPr>
+                  <w:rFonts w:ascii="Cambria Math" w:hAnsi="Cambria Math"/>
+                  <w:i/>
+                  <w:sz w:val="24"/>
+                  <w:szCs w:val="24"/>
+                  <w:lang w:val="en-GB"/>
+                </w:rPr>
+              </m:ctrlPr>
+            </m:sSubPr>
+            <m:e>
+              <m:r>
+                <w:rPr>
+                  <w:rFonts w:ascii="Cambria Math" w:hAnsi="Cambria Math"/>
+                  <w:sz w:val="24"/>
+                  <w:szCs w:val="24"/>
+                  <w:lang w:val="en-GB"/>
+                </w:rPr>
+                <m:t>D</m:t>
+              </m:r>
+            </m:e>
+            <m:sub>
+              <m:r>
+                <w:rPr>
+                  <w:rFonts w:ascii="Cambria Math" w:hAnsi="Cambria Math"/>
+                  <w:sz w:val="24"/>
+                  <w:szCs w:val="24"/>
+                  <w:lang w:val="en-GB"/>
+                </w:rPr>
+                <m:t>11</m:t>
+              </m:r>
+            </m:sub>
+          </m:sSub>
+        </m:oMath>
+      </m:oMathPara>
+    </w:p>
+    <w:p>
+      <w:pPr>
+        <w:rPr>
+          <w:sz w:val="24"/>
+          <w:szCs w:val="24"/>
+          <w:lang w:val="en-GB"/>
+        </w:rPr>
+      </w:pPr>
+      <m:oMathPara>
+        <m:oMath>
+          <m:sSub>
+            <m:sSubPr>
+              <m:ctrlPr>
+                <w:rPr>
+                  <w:rFonts w:ascii="Cambria Math" w:hAnsi="Cambria Math"/>
+                  <w:i/>
+                  <w:sz w:val="24"/>
+                  <w:szCs w:val="24"/>
+                  <w:lang w:val="en-GB"/>
+                </w:rPr>
+              </m:ctrlPr>
+            </m:sSubPr>
+            <m:e>
+              <m:r>
+                <w:rPr>
+                  <w:rFonts w:ascii="Cambria Math" w:hAnsi="Cambria Math"/>
+                  <w:sz w:val="24"/>
+                  <w:szCs w:val="24"/>
+                  <w:lang w:val="en-GB"/>
+                </w:rPr>
+                <m:t>P</m:t>
+              </m:r>
+            </m:e>
+            <m:sub>
+              <m:r>
+                <w:rPr>
+                  <w:rFonts w:ascii="Cambria Math" w:hAnsi="Cambria Math"/>
+                  <w:sz w:val="24"/>
+                  <w:szCs w:val="24"/>
+                  <w:lang w:val="en-GB"/>
+                </w:rPr>
+                <m:t>1</m:t>
+              </m:r>
+              <m:r>
+                <w:rPr>
+                  <w:rFonts w:ascii="Cambria Math" w:hAnsi="Cambria Math"/>
+                  <w:sz w:val="24"/>
+                  <w:szCs w:val="24"/>
+                  <w:lang w:val="en-GB"/>
+                </w:rPr>
+                <m:t>6</m:t>
+              </m:r>
+            </m:sub>
+          </m:sSub>
+          <m:r>
+            <w:rPr>
+              <w:rFonts w:ascii="Cambria Math" w:hAnsi="Cambria Math"/>
+              <w:sz w:val="24"/>
+              <w:szCs w:val="24"/>
+              <w:lang w:val="en-GB"/>
+            </w:rPr>
+            <m:t xml:space="preserve">= </m:t>
+          </m:r>
+          <m:sSub>
+            <m:sSubPr>
+              <m:ctrlPr>
+                <w:rPr>
+                  <w:rFonts w:ascii="Cambria Math" w:hAnsi="Cambria Math"/>
+                  <w:i/>
+                  <w:sz w:val="24"/>
+                  <w:szCs w:val="24"/>
+                  <w:lang w:val="en-GB"/>
+                </w:rPr>
+              </m:ctrlPr>
+            </m:sSubPr>
+            <m:e>
+              <m:r>
+                <w:rPr>
+                  <w:rFonts w:ascii="Cambria Math" w:hAnsi="Cambria Math"/>
+                  <w:sz w:val="24"/>
+                  <w:szCs w:val="24"/>
+                  <w:lang w:val="en-GB"/>
+                </w:rPr>
+                <m:t>P</m:t>
+              </m:r>
+            </m:e>
+            <m:sub>
+              <m:r>
+                <w:rPr>
+                  <w:rFonts w:ascii="Cambria Math" w:hAnsi="Cambria Math"/>
+                  <w:sz w:val="24"/>
+                  <w:szCs w:val="24"/>
+                  <w:lang w:val="en-GB"/>
+                </w:rPr>
+                <m:t>1</m:t>
+              </m:r>
+            </m:sub>
+          </m:sSub>
+          <m:r>
+            <w:rPr>
+              <w:rFonts w:ascii="Cambria Math" w:hAnsi="Cambria Math"/>
+              <w:sz w:val="24"/>
+              <w:szCs w:val="24"/>
+              <w:lang w:val="en-GB"/>
+            </w:rPr>
+            <m:t>⨁</m:t>
+          </m:r>
+          <m:sSub>
+            <m:sSubPr>
+              <m:ctrlPr>
+                <w:rPr>
+                  <w:rFonts w:ascii="Cambria Math" w:hAnsi="Cambria Math"/>
+                  <w:i/>
+                  <w:sz w:val="24"/>
+                  <w:szCs w:val="24"/>
+                  <w:lang w:val="en-GB"/>
+                </w:rPr>
+              </m:ctrlPr>
+            </m:sSubPr>
+            <m:e>
+              <m:r>
+                <w:rPr>
+                  <w:rFonts w:ascii="Cambria Math" w:hAnsi="Cambria Math"/>
+                  <w:sz w:val="24"/>
+                  <w:szCs w:val="24"/>
+                  <w:lang w:val="en-GB"/>
+                </w:rPr>
+                <m:t>P</m:t>
+              </m:r>
+            </m:e>
+            <m:sub>
+              <m:r>
+                <w:rPr>
+                  <w:rFonts w:ascii="Cambria Math" w:hAnsi="Cambria Math"/>
+                  <w:sz w:val="24"/>
+                  <w:szCs w:val="24"/>
+                  <w:lang w:val="en-GB"/>
+                </w:rPr>
+                <m:t>2</m:t>
+              </m:r>
+            </m:sub>
+          </m:sSub>
+          <m:r>
+            <w:rPr>
+              <w:rFonts w:ascii="Cambria Math" w:hAnsi="Cambria Math"/>
+              <w:sz w:val="24"/>
+              <w:szCs w:val="24"/>
+              <w:lang w:val="en-GB"/>
+            </w:rPr>
+            <m:t>⨁</m:t>
+          </m:r>
+          <m:sSub>
+            <m:sSubPr>
+              <m:ctrlPr>
+                <w:rPr>
+                  <w:rFonts w:ascii="Cambria Math" w:hAnsi="Cambria Math"/>
+                  <w:i/>
+                  <w:sz w:val="24"/>
+                  <w:szCs w:val="24"/>
+                  <w:lang w:val="en-GB"/>
+                </w:rPr>
+              </m:ctrlPr>
+            </m:sSubPr>
+            <m:e>
+              <m:r>
+                <w:rPr>
+                  <w:rFonts w:ascii="Cambria Math" w:hAnsi="Cambria Math"/>
+                  <w:sz w:val="24"/>
+                  <w:szCs w:val="24"/>
+                  <w:lang w:val="en-GB"/>
+                </w:rPr>
+                <m:t>D</m:t>
+              </m:r>
+            </m:e>
+            <m:sub>
+              <m:r>
+                <w:rPr>
+                  <w:rFonts w:ascii="Cambria Math" w:hAnsi="Cambria Math"/>
+                  <w:sz w:val="24"/>
+                  <w:szCs w:val="24"/>
+                  <w:lang w:val="en-GB"/>
+                </w:rPr>
+                <m:t>1</m:t>
+              </m:r>
+            </m:sub>
+          </m:sSub>
+          <m:r>
+            <w:rPr>
+              <w:rFonts w:ascii="Cambria Math" w:hAnsi="Cambria Math"/>
+              <w:sz w:val="24"/>
+              <w:szCs w:val="24"/>
+              <w:lang w:val="en-GB"/>
+            </w:rPr>
+            <m:t>⨁</m:t>
+          </m:r>
+          <m:sSub>
+            <m:sSubPr>
+              <m:ctrlPr>
+                <w:rPr>
+                  <w:rFonts w:ascii="Cambria Math" w:hAnsi="Cambria Math"/>
+                  <w:i/>
+                  <w:sz w:val="24"/>
+                  <w:szCs w:val="24"/>
+                  <w:lang w:val="en-GB"/>
+                </w:rPr>
+              </m:ctrlPr>
+            </m:sSubPr>
+            <m:e>
+              <m:r>
+                <w:rPr>
+                  <w:rFonts w:ascii="Cambria Math" w:hAnsi="Cambria Math"/>
+                  <w:sz w:val="24"/>
+                  <w:szCs w:val="24"/>
+                  <w:lang w:val="en-GB"/>
+                </w:rPr>
+                <m:t>P</m:t>
+              </m:r>
+            </m:e>
+            <m:sub>
+              <m:r>
+                <w:rPr>
+                  <w:rFonts w:ascii="Cambria Math" w:hAnsi="Cambria Math"/>
+                  <w:sz w:val="24"/>
+                  <w:szCs w:val="24"/>
+                  <w:lang w:val="en-GB"/>
+                </w:rPr>
+                <m:t>4</m:t>
+              </m:r>
+            </m:sub>
+          </m:sSub>
+          <m:r>
+            <w:rPr>
+              <w:rFonts w:ascii="Cambria Math" w:hAnsi="Cambria Math"/>
+              <w:sz w:val="24"/>
+              <w:szCs w:val="24"/>
+              <w:lang w:val="en-GB"/>
+            </w:rPr>
+            <m:t>⨁</m:t>
+          </m:r>
+          <m:sSub>
+            <m:sSubPr>
+              <m:ctrlPr>
+                <w:rPr>
+                  <w:rFonts w:ascii="Cambria Math" w:hAnsi="Cambria Math"/>
+                  <w:i/>
+                  <w:sz w:val="24"/>
+                  <w:szCs w:val="24"/>
+                  <w:lang w:val="en-GB"/>
+                </w:rPr>
+              </m:ctrlPr>
+            </m:sSubPr>
+            <m:e>
+              <m:r>
+                <w:rPr>
+                  <w:rFonts w:ascii="Cambria Math" w:hAnsi="Cambria Math"/>
+                  <w:sz w:val="24"/>
+                  <w:szCs w:val="24"/>
+                  <w:lang w:val="en-GB"/>
+                </w:rPr>
+                <m:t>D</m:t>
+              </m:r>
+            </m:e>
+            <m:sub>
+              <m:r>
+                <w:rPr>
+                  <w:rFonts w:ascii="Cambria Math" w:hAnsi="Cambria Math"/>
+                  <w:sz w:val="24"/>
+                  <w:szCs w:val="24"/>
+                  <w:lang w:val="en-GB"/>
+                </w:rPr>
+                <m:t>2</m:t>
+              </m:r>
+            </m:sub>
+          </m:sSub>
+          <m:r>
+            <w:rPr>
+              <w:rFonts w:ascii="Cambria Math" w:hAnsi="Cambria Math"/>
+              <w:sz w:val="24"/>
+              <w:szCs w:val="24"/>
+              <w:lang w:val="en-GB"/>
+            </w:rPr>
+            <m:t>⨁</m:t>
+          </m:r>
+          <m:sSub>
+            <m:sSubPr>
+              <m:ctrlPr>
+                <w:rPr>
+                  <w:rFonts w:ascii="Cambria Math" w:hAnsi="Cambria Math"/>
+                  <w:i/>
+                  <w:sz w:val="24"/>
+                  <w:szCs w:val="24"/>
+                  <w:lang w:val="en-GB"/>
+                </w:rPr>
+              </m:ctrlPr>
+            </m:sSubPr>
+            <m:e>
+              <m:r>
+                <w:rPr>
+                  <w:rFonts w:ascii="Cambria Math" w:hAnsi="Cambria Math"/>
+                  <w:sz w:val="24"/>
+                  <w:szCs w:val="24"/>
+                  <w:lang w:val="en-GB"/>
+                </w:rPr>
+                <m:t>D</m:t>
+              </m:r>
+            </m:e>
+            <m:sub>
+              <m:r>
+                <w:rPr>
+                  <w:rFonts w:ascii="Cambria Math" w:hAnsi="Cambria Math"/>
+                  <w:sz w:val="24"/>
+                  <w:szCs w:val="24"/>
+                  <w:lang w:val="en-GB"/>
+                </w:rPr>
+                <m:t>3</m:t>
+              </m:r>
+            </m:sub>
+          </m:sSub>
+          <m:r>
+            <w:rPr>
+              <w:rFonts w:ascii="Cambria Math" w:hAnsi="Cambria Math"/>
+              <w:sz w:val="24"/>
+              <w:szCs w:val="24"/>
+              <w:lang w:val="en-GB"/>
+            </w:rPr>
+            <m:t>⨁</m:t>
+          </m:r>
+          <m:sSub>
+            <m:sSubPr>
+              <m:ctrlPr>
+                <w:rPr>
+                  <w:rFonts w:ascii="Cambria Math" w:hAnsi="Cambria Math"/>
+                  <w:i/>
+                  <w:sz w:val="24"/>
+                  <w:szCs w:val="24"/>
+                  <w:lang w:val="en-GB"/>
+                </w:rPr>
+              </m:ctrlPr>
+            </m:sSubPr>
+            <m:e>
+              <m:r>
+                <w:rPr>
+                  <w:rFonts w:ascii="Cambria Math" w:hAnsi="Cambria Math"/>
+                  <w:sz w:val="24"/>
+                  <w:szCs w:val="24"/>
+                  <w:lang w:val="en-GB"/>
+                </w:rPr>
+                <m:t>D</m:t>
+              </m:r>
+            </m:e>
+            <m:sub>
+              <m:r>
+                <w:rPr>
+                  <w:rFonts w:ascii="Cambria Math" w:hAnsi="Cambria Math"/>
+                  <w:sz w:val="24"/>
+                  <w:szCs w:val="24"/>
+                  <w:lang w:val="en-GB"/>
+                </w:rPr>
+                <m:t>4</m:t>
+              </m:r>
+            </m:sub>
+          </m:sSub>
+          <m:r>
+            <w:rPr>
+              <w:rFonts w:ascii="Cambria Math" w:hAnsi="Cambria Math"/>
+              <w:sz w:val="24"/>
+              <w:szCs w:val="24"/>
+              <w:lang w:val="en-GB"/>
+            </w:rPr>
+            <m:t>⨁</m:t>
+          </m:r>
+          <m:sSub>
+            <m:sSubPr>
+              <m:ctrlPr>
+                <w:rPr>
+                  <w:rFonts w:ascii="Cambria Math" w:hAnsi="Cambria Math"/>
+                  <w:i/>
+                  <w:sz w:val="24"/>
+                  <w:szCs w:val="24"/>
+                  <w:lang w:val="en-GB"/>
+                </w:rPr>
+              </m:ctrlPr>
+            </m:sSubPr>
+            <m:e>
+              <m:r>
+                <w:rPr>
+                  <w:rFonts w:ascii="Cambria Math" w:hAnsi="Cambria Math"/>
+                  <w:sz w:val="24"/>
+                  <w:szCs w:val="24"/>
+                  <w:lang w:val="en-GB"/>
+                </w:rPr>
+                <m:t>P</m:t>
+              </m:r>
+            </m:e>
+            <m:sub>
+              <m:r>
+                <w:rPr>
+                  <w:rFonts w:ascii="Cambria Math" w:hAnsi="Cambria Math"/>
+                  <w:sz w:val="24"/>
+                  <w:szCs w:val="24"/>
+                  <w:lang w:val="en-GB"/>
+                </w:rPr>
+                <m:t>8</m:t>
+              </m:r>
+            </m:sub>
+          </m:sSub>
+          <m:r>
+            <w:rPr>
+              <w:rFonts w:ascii="Cambria Math" w:hAnsi="Cambria Math"/>
+              <w:sz w:val="24"/>
+              <w:szCs w:val="24"/>
+              <w:lang w:val="en-GB"/>
+            </w:rPr>
+            <m:t>⨁</m:t>
+          </m:r>
+          <m:sSub>
+            <m:sSubPr>
+              <m:ctrlPr>
+                <w:rPr>
+                  <w:rFonts w:ascii="Cambria Math" w:hAnsi="Cambria Math"/>
+                  <w:i/>
+                  <w:sz w:val="24"/>
+                  <w:szCs w:val="24"/>
+                  <w:lang w:val="en-GB"/>
+                </w:rPr>
+              </m:ctrlPr>
+            </m:sSubPr>
+            <m:e>
+              <m:r>
+                <w:rPr>
+                  <w:rFonts w:ascii="Cambria Math" w:hAnsi="Cambria Math"/>
+                  <w:sz w:val="24"/>
+                  <w:szCs w:val="24"/>
+                  <w:lang w:val="en-GB"/>
+                </w:rPr>
+                <m:t>D</m:t>
+              </m:r>
+            </m:e>
+            <m:sub>
+              <m:r>
+                <w:rPr>
+                  <w:rFonts w:ascii="Cambria Math" w:hAnsi="Cambria Math"/>
+                  <w:sz w:val="24"/>
+                  <w:szCs w:val="24"/>
+                  <w:lang w:val="en-GB"/>
+                </w:rPr>
+                <m:t>5</m:t>
+              </m:r>
+            </m:sub>
+          </m:sSub>
+          <m:r>
+            <w:rPr>
+              <w:rFonts w:ascii="Cambria Math" w:hAnsi="Cambria Math"/>
+              <w:sz w:val="24"/>
+              <w:szCs w:val="24"/>
+              <w:lang w:val="en-GB"/>
+            </w:rPr>
+            <m:t>⨁</m:t>
+          </m:r>
+          <m:sSub>
+            <m:sSubPr>
+              <m:ctrlPr>
+                <w:rPr>
+                  <w:rFonts w:ascii="Cambria Math" w:hAnsi="Cambria Math"/>
+                  <w:i/>
+                  <w:sz w:val="24"/>
+                  <w:szCs w:val="24"/>
+                  <w:lang w:val="en-GB"/>
+                </w:rPr>
+              </m:ctrlPr>
+            </m:sSubPr>
+            <m:e>
+              <m:r>
+                <w:rPr>
+                  <w:rFonts w:ascii="Cambria Math" w:hAnsi="Cambria Math"/>
+                  <w:sz w:val="24"/>
+                  <w:szCs w:val="24"/>
+                  <w:lang w:val="en-GB"/>
+                </w:rPr>
+                <m:t>D</m:t>
+              </m:r>
+            </m:e>
+            <m:sub>
+              <m:r>
+                <w:rPr>
+                  <w:rFonts w:ascii="Cambria Math" w:hAnsi="Cambria Math"/>
+                  <w:sz w:val="24"/>
+                  <w:szCs w:val="24"/>
+                  <w:lang w:val="en-GB"/>
+                </w:rPr>
+                <m:t>6</m:t>
+              </m:r>
+            </m:sub>
+          </m:sSub>
+          <m:r>
+            <w:rPr>
+              <w:rFonts w:ascii="Cambria Math" w:hAnsi="Cambria Math"/>
+              <w:sz w:val="24"/>
+              <w:szCs w:val="24"/>
+              <w:lang w:val="en-GB"/>
+            </w:rPr>
+            <m:t>⨁</m:t>
+          </m:r>
+          <m:sSub>
+            <m:sSubPr>
+              <m:ctrlPr>
+                <w:rPr>
+                  <w:rFonts w:ascii="Cambria Math" w:hAnsi="Cambria Math"/>
+                  <w:i/>
+                  <w:sz w:val="24"/>
+                  <w:szCs w:val="24"/>
+                  <w:lang w:val="en-GB"/>
+                </w:rPr>
+              </m:ctrlPr>
+            </m:sSubPr>
+            <m:e>
+              <m:r>
+                <w:rPr>
+                  <w:rFonts w:ascii="Cambria Math" w:hAnsi="Cambria Math"/>
+                  <w:sz w:val="24"/>
+                  <w:szCs w:val="24"/>
+                  <w:lang w:val="en-GB"/>
+                </w:rPr>
+                <m:t>D</m:t>
+              </m:r>
+            </m:e>
+            <m:sub>
+              <m:r>
+                <w:rPr>
+                  <w:rFonts w:ascii="Cambria Math" w:hAnsi="Cambria Math"/>
+                  <w:sz w:val="24"/>
+                  <w:szCs w:val="24"/>
+                  <w:lang w:val="en-GB"/>
+                </w:rPr>
+                <m:t>7</m:t>
+              </m:r>
+            </m:sub>
+          </m:sSub>
+          <m:r>
+            <w:rPr>
+              <w:rFonts w:ascii="Cambria Math" w:hAnsi="Cambria Math"/>
+              <w:sz w:val="24"/>
+              <w:szCs w:val="24"/>
+              <w:lang w:val="en-GB"/>
+            </w:rPr>
+            <m:t>⨁</m:t>
+          </m:r>
+          <m:sSub>
+            <m:sSubPr>
+              <m:ctrlPr>
+                <w:rPr>
+                  <w:rFonts w:ascii="Cambria Math" w:hAnsi="Cambria Math"/>
+                  <w:i/>
+                  <w:sz w:val="24"/>
+                  <w:szCs w:val="24"/>
+                  <w:lang w:val="en-GB"/>
+                </w:rPr>
+              </m:ctrlPr>
+            </m:sSubPr>
+            <m:e>
+              <m:r>
+                <w:rPr>
+                  <w:rFonts w:ascii="Cambria Math" w:hAnsi="Cambria Math"/>
+                  <w:sz w:val="24"/>
+                  <w:szCs w:val="24"/>
+                  <w:lang w:val="en-GB"/>
+                </w:rPr>
+                <m:t>D</m:t>
+              </m:r>
+            </m:e>
+            <m:sub>
+              <m:r>
+                <w:rPr>
+                  <w:rFonts w:ascii="Cambria Math" w:hAnsi="Cambria Math"/>
+                  <w:sz w:val="24"/>
+                  <w:szCs w:val="24"/>
+                  <w:lang w:val="en-GB"/>
+                </w:rPr>
+                <m:t>8</m:t>
+              </m:r>
+            </m:sub>
+          </m:sSub>
+          <m:r>
+            <w:rPr>
+              <w:rFonts w:ascii="Cambria Math" w:hAnsi="Cambria Math"/>
+              <w:sz w:val="24"/>
+              <w:szCs w:val="24"/>
+              <w:lang w:val="en-GB"/>
+            </w:rPr>
+            <m:t>⨁</m:t>
+          </m:r>
+          <m:sSub>
+            <m:sSubPr>
+              <m:ctrlPr>
+                <w:rPr>
+                  <w:rFonts w:ascii="Cambria Math" w:hAnsi="Cambria Math"/>
+                  <w:i/>
+                  <w:sz w:val="24"/>
+                  <w:szCs w:val="24"/>
+                  <w:lang w:val="en-GB"/>
+                </w:rPr>
+              </m:ctrlPr>
+            </m:sSubPr>
+            <m:e>
+              <m:r>
+                <w:rPr>
+                  <w:rFonts w:ascii="Cambria Math" w:hAnsi="Cambria Math"/>
+                  <w:sz w:val="24"/>
+                  <w:szCs w:val="24"/>
+                  <w:lang w:val="en-GB"/>
+                </w:rPr>
+                <m:t>D</m:t>
+              </m:r>
+            </m:e>
+            <m:sub>
+              <m:r>
+                <w:rPr>
+                  <w:rFonts w:ascii="Cambria Math" w:hAnsi="Cambria Math"/>
+                  <w:sz w:val="24"/>
+                  <w:szCs w:val="24"/>
+                  <w:lang w:val="en-GB"/>
+                </w:rPr>
+                <m:t>9</m:t>
+              </m:r>
+            </m:sub>
+          </m:sSub>
+          <m:r>
+            <w:rPr>
+              <w:rFonts w:ascii="Cambria Math" w:hAnsi="Cambria Math"/>
+              <w:sz w:val="24"/>
+              <w:szCs w:val="24"/>
+              <w:lang w:val="en-GB"/>
+            </w:rPr>
+            <m:t>⨁</m:t>
+          </m:r>
+          <m:sSub>
+            <m:sSubPr>
+              <m:ctrlPr>
+                <w:rPr>
+                  <w:rFonts w:ascii="Cambria Math" w:hAnsi="Cambria Math"/>
+                  <w:i/>
+                  <w:sz w:val="24"/>
+                  <w:szCs w:val="24"/>
+                  <w:lang w:val="en-GB"/>
+                </w:rPr>
+              </m:ctrlPr>
+            </m:sSubPr>
+            <m:e>
+              <m:r>
+                <w:rPr>
+                  <w:rFonts w:ascii="Cambria Math" w:hAnsi="Cambria Math"/>
+                  <w:sz w:val="24"/>
+                  <w:szCs w:val="24"/>
+                  <w:lang w:val="en-GB"/>
+                </w:rPr>
+                <m:t>D</m:t>
+              </m:r>
+            </m:e>
+            <m:sub>
+              <m:r>
+                <w:rPr>
+                  <w:rFonts w:ascii="Cambria Math" w:hAnsi="Cambria Math"/>
+                  <w:sz w:val="24"/>
+                  <w:szCs w:val="24"/>
+                  <w:lang w:val="en-GB"/>
+                </w:rPr>
+                <m:t>10</m:t>
+              </m:r>
+              <w:bookmarkStart w:id="16" w:name="_GoBack"/>
+              <w:bookmarkEnd w:id="16"/>
+            </m:sub>
+          </m:sSub>
+          <m:r>
+            <w:rPr>
+              <w:rFonts w:ascii="Cambria Math" w:hAnsi="Cambria Math"/>
+              <w:sz w:val="24"/>
+              <w:szCs w:val="24"/>
+              <w:lang w:val="en-GB"/>
+            </w:rPr>
+            <m:t>⨁</m:t>
+          </m:r>
+          <m:sSub>
+            <m:sSubPr>
+              <m:ctrlPr>
+                <w:rPr>
+                  <w:rFonts w:ascii="Cambria Math" w:hAnsi="Cambria Math"/>
+                  <w:i/>
+                  <w:sz w:val="24"/>
+                  <w:szCs w:val="24"/>
+                  <w:lang w:val="en-GB"/>
+                </w:rPr>
+              </m:ctrlPr>
+            </m:sSubPr>
+            <m:e>
+              <m:r>
+                <w:rPr>
+                  <w:rFonts w:ascii="Cambria Math" w:hAnsi="Cambria Math"/>
+                  <w:sz w:val="24"/>
+                  <w:szCs w:val="24"/>
+                  <w:lang w:val="en-GB"/>
+                </w:rPr>
+                <m:t>D</m:t>
+              </m:r>
+            </m:e>
+            <m:sub>
+              <m:r>
+                <w:rPr>
+                  <w:rFonts w:ascii="Cambria Math" w:hAnsi="Cambria Math"/>
+                  <w:sz w:val="24"/>
+                  <w:szCs w:val="24"/>
+                  <w:lang w:val="en-GB"/>
+                </w:rPr>
+                <m:t>11</m:t>
+              </m:r>
+            </m:sub>
+          </m:sSub>
+        </m:oMath>
+      </m:oMathPara>
+    </w:p>
+    <w:p>
+      <w:pPr>
+        <w:rPr>
+          <w:sz w:val="24"/>
+          <w:szCs w:val="24"/>
+          <w:lang w:val="en-GB"/>
+        </w:rPr>
+      </w:pPr>
     </w:p>
     <w:p>
       <w:pPr>
@@ -10140,7 +12521,7 @@
           <w:rPr>
             <w:noProof/>
           </w:rPr>
-          <w:t>5</w:t>
+          <w:t>7</w:t>
         </w:r>
         <w:r>
           <w:fldChar w:fldCharType="end"/>
@@ -15584,14 +17965,14 @@
     <w:charset w:val="00"/>
     <w:family w:val="swiss"/>
     <w:pitch w:val="variable"/>
-    <w:sig w:usb0="E00002FF" w:usb1="4000ACFF" w:usb2="00000001" w:usb3="00000000" w:csb0="0000019F" w:csb1="00000000"/>
+    <w:sig w:usb0="E0002AFF" w:usb1="4000ACFF" w:usb2="00000001" w:usb3="00000000" w:csb0="000001FF" w:csb1="00000000"/>
   </w:font>
   <w:font w:name="Calibri Light">
     <w:panose1 w:val="020F0302020204030204"/>
     <w:charset w:val="00"/>
     <w:family w:val="swiss"/>
     <w:pitch w:val="variable"/>
-    <w:sig w:usb0="A00002EF" w:usb1="4000207B" w:usb2="00000000" w:usb3="00000000" w:csb0="0000009F" w:csb1="00000000"/>
+    <w:sig w:usb0="A0002AEF" w:usb1="4000207B" w:usb2="00000000" w:usb3="00000000" w:csb0="000001FF" w:csb1="00000000"/>
   </w:font>
   <w:font w:name="Cambria Math">
     <w:panose1 w:val="02040503050406030204"/>
@@ -16349,7 +18730,7 @@
 </file>
 
 <file path=customXml/itemProps1.xml><?xml version="1.0" encoding="utf-8"?>
-<ds:datastoreItem xmlns:ds="http://schemas.openxmlformats.org/officeDocument/2006/customXml" ds:itemID="{524D9ADF-0E65-4B0C-A0E2-9C1BC01A995C}">
+<ds:datastoreItem xmlns:ds="http://schemas.openxmlformats.org/officeDocument/2006/customXml" ds:itemID="{E69D2DC0-0818-4F6D-944F-0C9D8BF2C9BD}">
   <ds:schemaRefs>
     <ds:schemaRef ds:uri="http://schemas.openxmlformats.org/officeDocument/2006/bibliography"/>
   </ds:schemaRefs>

</xml_diff>